<commit_message>
update week 9 worksheet
added note that it's easier to use my student.h file for this worksheet.
</commit_message>
<xml_diff>
--- a/Worksheets-Projects-Solutions/Week-9/Worksheet/CS 121 - Week 9 Worksheet - File IO and Classes.docx
+++ b/Worksheets-Projects-Solutions/Week-9/Worksheet/CS 121 - Week 9 Worksheet - File IO and Classes.docx
@@ -1,6 +1,6 @@
 
 <file path=word/document.xml><?xml version="1.0" encoding="utf-8"?>
-<w:document xmlns:o="urn:schemas-microsoft-com:office:office" xmlns:r="http://schemas.openxmlformats.org/officeDocument/2006/relationships" xmlns:v="urn:schemas-microsoft-com:vml" xmlns:w="http://schemas.openxmlformats.org/wordprocessingml/2006/main" xmlns:w10="urn:schemas-microsoft-com:office:word" xmlns:wp="http://schemas.openxmlformats.org/drawingml/2006/wordprocessingDrawing">
+<w:document xmlns:o="urn:schemas-microsoft-com:office:office" xmlns:r="http://schemas.openxmlformats.org/officeDocument/2006/relationships" xmlns:v="urn:schemas-microsoft-com:vml" xmlns:w="http://schemas.openxmlformats.org/wordprocessingml/2006/main" xmlns:w10="urn:schemas-microsoft-com:office:word" xmlns:wp="http://schemas.openxmlformats.org/drawingml/2006/wordprocessingDrawing" xmlns:wps="http://schemas.microsoft.com/office/word/2010/wordprocessingShape" xmlns:wpg="http://schemas.microsoft.com/office/word/2010/wordprocessingGroup" xmlns:mc="http://schemas.openxmlformats.org/markup-compatibility/2006" xmlns:wp14="http://schemas.microsoft.com/office/word/2010/wordprocessingDrawing" xmlns:w14="http://schemas.microsoft.com/office/word/2010/wordml" mc:Ignorable="w14 wp14">
   <w:body>
     <w:p>
       <w:pPr>
@@ -8,6 +8,7 @@
         <w:jc w:val="center"/>
         <w:rPr>
           <w:rFonts w:ascii="Calibri" w:hAnsi="Calibri"/>
+          <w:b/>
           <w:b/>
           <w:bCs/>
         </w:rPr>
@@ -50,107 +51,138 @@
         <w:rPr>
           <w:rFonts w:ascii="Calibri" w:hAnsi="Calibri"/>
           <w:b/>
-          <w:bCs/>
-          <w:u w:val="single"/>
-        </w:rPr>
-      </w:pPr>
-      <w:r>
-        <w:rPr>
-          <w:rFonts w:ascii="Calibri" w:hAnsi="Calibri"/>
           <w:b/>
           <w:bCs/>
           <w:u w:val="single"/>
         </w:rPr>
-      </w:r>
-    </w:p>
-    <w:p>
-      <w:pPr>
-        <w:pStyle w:val="Normal"/>
-        <w:rPr>
-          <w:rFonts w:ascii="Calibri" w:hAnsi="Calibri"/>
-        </w:rPr>
-      </w:pPr>
-      <w:r>
-        <w:rPr>
-          <w:rFonts w:ascii="Calibri" w:hAnsi="Calibri"/>
-        </w:rPr>
-        <w:t xml:space="preserve">This assignment uses the class you developed in last week’s worksheet, i.e. in </w:t>
-      </w:r>
-      <w:r>
-        <w:rPr>
-          <w:rFonts w:ascii="Calibri" w:hAnsi="Calibri"/>
-          <w:i/>
-        </w:rPr>
-        <w:t>Student.h</w:t>
-      </w:r>
-      <w:r>
-        <w:rPr>
-          <w:rFonts w:ascii="Calibri" w:hAnsi="Calibri"/>
-        </w:rPr>
-        <w:t>.</w:t>
-      </w:r>
-    </w:p>
-    <w:p>
-      <w:pPr>
-        <w:pStyle w:val="Normal"/>
-        <w:rPr>
-          <w:rFonts w:ascii="Calibri" w:hAnsi="Calibri"/>
-        </w:rPr>
-      </w:pPr>
-      <w:r>
-        <w:rPr>
-          <w:rFonts w:ascii="Calibri" w:hAnsi="Calibri"/>
-        </w:rPr>
-      </w:r>
-    </w:p>
-    <w:p>
-      <w:pPr>
-        <w:pStyle w:val="Normal"/>
-        <w:rPr>
-          <w:rFonts w:ascii="Calibri" w:hAnsi="Calibri"/>
-          <w:i/>
-          <w:iCs/>
-        </w:rPr>
-      </w:pPr>
-      <w:r>
-        <w:rPr>
-          <w:rFonts w:ascii="Calibri" w:hAnsi="Calibri"/>
-        </w:rPr>
-        <w:t xml:space="preserve">In this exercise there is one file to complete: </w:t>
-      </w:r>
-      <w:r>
-        <w:rPr>
-          <w:rFonts w:ascii="Calibri" w:hAnsi="Calibri"/>
-          <w:i/>
-          <w:iCs/>
-        </w:rPr>
-        <w:t>file-io-main.cpp</w:t>
-      </w:r>
-    </w:p>
-    <w:p>
-      <w:pPr>
-        <w:pStyle w:val="Normal"/>
+      </w:pPr>
+      <w:r>
         <w:rPr>
           <w:rFonts w:ascii="Calibri" w:hAnsi="Calibri"/>
           <w:b/>
           <w:bCs/>
           <w:u w:val="single"/>
         </w:rPr>
-      </w:pPr>
-      <w:r>
-        <w:rPr>
-          <w:rFonts w:ascii="Calibri" w:hAnsi="Calibri"/>
+      </w:r>
+    </w:p>
+    <w:p>
+      <w:pPr>
+        <w:pStyle w:val="Normal"/>
+        <w:rPr>
+          <w:rFonts w:ascii="Calibri" w:hAnsi="Calibri"/>
+        </w:rPr>
+      </w:pPr>
+      <w:r>
+        <w:rPr>
+          <w:rFonts w:ascii="Calibri" w:hAnsi="Calibri"/>
+        </w:rPr>
+        <w:t xml:space="preserve">This assignment uses the class you developed in last week’s worksheet, i.e. in </w:t>
+      </w:r>
+      <w:r>
+        <w:rPr>
+          <w:rFonts w:ascii="Calibri" w:hAnsi="Calibri"/>
+          <w:i/>
+        </w:rPr>
+        <w:t>Student.h</w:t>
+      </w:r>
+      <w:r>
+        <w:rPr>
+          <w:rFonts w:ascii="Calibri" w:hAnsi="Calibri"/>
+        </w:rPr>
+        <w:t>.</w:t>
+      </w:r>
+    </w:p>
+    <w:p>
+      <w:pPr>
+        <w:pStyle w:val="Normal"/>
+        <w:rPr>
+          <w:rFonts w:ascii="Calibri" w:hAnsi="Calibri"/>
+        </w:rPr>
+      </w:pPr>
+      <w:r>
+        <w:rPr>
+          <w:rFonts w:ascii="Calibri" w:hAnsi="Calibri"/>
+        </w:rPr>
+      </w:r>
+    </w:p>
+    <w:p>
+      <w:pPr>
+        <w:pStyle w:val="Normal"/>
+        <w:rPr>
+          <w:rFonts w:ascii="Calibri" w:hAnsi="Calibri"/>
+        </w:rPr>
+      </w:pPr>
+      <w:r>
+        <w:rPr>
+          <w:rFonts w:ascii="Calibri" w:hAnsi="Calibri"/>
+        </w:rPr>
+        <w:t>It will be easiest to use the Student.h file supplied in this week's folder (on Github).</w:t>
+      </w:r>
+    </w:p>
+    <w:p>
+      <w:pPr>
+        <w:pStyle w:val="Normal"/>
+        <w:rPr>
+          <w:rFonts w:ascii="Calibri" w:hAnsi="Calibri"/>
+        </w:rPr>
+      </w:pPr>
+      <w:r>
+        <w:rPr>
+          <w:rFonts w:ascii="Calibri" w:hAnsi="Calibri"/>
+        </w:rPr>
+      </w:r>
+    </w:p>
+    <w:p>
+      <w:pPr>
+        <w:pStyle w:val="Normal"/>
+        <w:rPr>
+          <w:rFonts w:ascii="Calibri" w:hAnsi="Calibri"/>
+          <w:i/>
+          <w:i/>
+          <w:iCs/>
+        </w:rPr>
+      </w:pPr>
+      <w:r>
+        <w:rPr>
+          <w:rFonts w:ascii="Calibri" w:hAnsi="Calibri"/>
+        </w:rPr>
+        <w:t xml:space="preserve">In this exercise there is one file to complete: </w:t>
+      </w:r>
+      <w:r>
+        <w:rPr>
+          <w:rFonts w:ascii="Calibri" w:hAnsi="Calibri"/>
+          <w:i/>
+          <w:iCs/>
+        </w:rPr>
+        <w:t>file-io-main.cpp</w:t>
+      </w:r>
+    </w:p>
+    <w:p>
+      <w:pPr>
+        <w:pStyle w:val="Normal"/>
+        <w:rPr>
+          <w:rFonts w:ascii="Calibri" w:hAnsi="Calibri"/>
+          <w:b/>
           <w:b/>
           <w:bCs/>
           <w:u w:val="single"/>
         </w:rPr>
-      </w:r>
-    </w:p>
-    <w:p>
-      <w:pPr>
-        <w:pStyle w:val="Normal"/>
-        <w:rPr>
-          <w:rFonts w:ascii="Calibri" w:hAnsi="Calibri"/>
+      </w:pPr>
+      <w:r>
+        <w:rPr>
+          <w:rFonts w:ascii="Calibri" w:hAnsi="Calibri"/>
+          <w:b/>
+          <w:bCs/>
+          <w:u w:val="single"/>
+        </w:rPr>
+      </w:r>
+    </w:p>
+    <w:p>
+      <w:pPr>
+        <w:pStyle w:val="Normal"/>
+        <w:rPr>
+          <w:rFonts w:ascii="Calibri" w:hAnsi="Calibri"/>
+          <w:i/>
           <w:i/>
           <w:iCs/>
         </w:rPr>
@@ -259,19 +291,7 @@
         <w:rPr>
           <w:rFonts w:ascii="Calibri" w:hAnsi="Calibri"/>
         </w:rPr>
-        <w:t xml:space="preserve">If the user puts 30 </w:t>
-      </w:r>
-      <w:r>
-        <w:rPr>
-          <w:rFonts w:ascii="Calibri" w:hAnsi="Calibri"/>
-        </w:rPr>
-        <w:t>or more</w:t>
-      </w:r>
-      <w:r>
-        <w:rPr>
-          <w:rFonts w:ascii="Calibri" w:hAnsi="Calibri"/>
-        </w:rPr>
-        <w:t xml:space="preserve"> students in a class, print the last student accepted.</w:t>
+        <w:t>If the user puts 30 or more students in a class, print the last student accepted.</w:t>
       </w:r>
     </w:p>
     <w:p>
@@ -422,6 +442,7 @@
         <w:rPr>
           <w:rFonts w:ascii="Calibri" w:hAnsi="Calibri"/>
           <w:b/>
+          <w:b/>
           <w:bCs/>
           <w:u w:val="single"/>
         </w:rPr>
@@ -782,11 +803,13 @@
           <w:rFonts w:ascii="Calibri" w:hAnsi="Calibri"/>
         </w:rPr>
       </w:r>
-    </w:p>
-    <w:p>
-      <w:pPr>
-        <w:pStyle w:val="Normal"/>
-        <w:pageBreakBefore/>
+      <w:r>
+        <w:br w:type="page"/>
+      </w:r>
+    </w:p>
+    <w:p>
+      <w:pPr>
+        <w:pStyle w:val="Normal"/>
         <w:rPr>
           <w:rFonts w:ascii="Calibri" w:hAnsi="Calibri"/>
         </w:rPr>
@@ -940,9 +963,7 @@
     <w:p>
       <w:pPr>
         <w:pStyle w:val="Normal"/>
-        <w:rPr>
-          <w:rFonts w:ascii="Calibri" w:hAnsi="Calibri"/>
-        </w:rPr>
+        <w:rPr/>
       </w:pPr>
       <w:r>
         <w:rPr>
@@ -986,6 +1007,7 @@
       </w:pPr>
       <w:rPr>
         <w:rFonts w:ascii="Symbol" w:hAnsi="Symbol" w:cs="Symbol" w:hint="default"/>
+        <w:rFonts w:cs="Symbol"/>
       </w:rPr>
     </w:lvl>
     <w:lvl w:ilvl="1">
@@ -1001,6 +1023,7 @@
       </w:pPr>
       <w:rPr>
         <w:rFonts w:ascii="OpenSymbol" w:hAnsi="OpenSymbol" w:cs="OpenSymbol" w:hint="default"/>
+        <w:rFonts w:cs="OpenSymbol"/>
       </w:rPr>
     </w:lvl>
     <w:lvl w:ilvl="2">
@@ -1016,6 +1039,7 @@
       </w:pPr>
       <w:rPr>
         <w:rFonts w:ascii="OpenSymbol" w:hAnsi="OpenSymbol" w:cs="OpenSymbol" w:hint="default"/>
+        <w:rFonts w:cs="OpenSymbol"/>
       </w:rPr>
     </w:lvl>
     <w:lvl w:ilvl="3">
@@ -1031,6 +1055,7 @@
       </w:pPr>
       <w:rPr>
         <w:rFonts w:ascii="Symbol" w:hAnsi="Symbol" w:cs="Symbol" w:hint="default"/>
+        <w:rFonts w:cs="Symbol"/>
       </w:rPr>
     </w:lvl>
     <w:lvl w:ilvl="4">
@@ -1046,6 +1071,7 @@
       </w:pPr>
       <w:rPr>
         <w:rFonts w:ascii="OpenSymbol" w:hAnsi="OpenSymbol" w:cs="OpenSymbol" w:hint="default"/>
+        <w:rFonts w:cs="OpenSymbol"/>
       </w:rPr>
     </w:lvl>
     <w:lvl w:ilvl="5">
@@ -1061,6 +1087,7 @@
       </w:pPr>
       <w:rPr>
         <w:rFonts w:ascii="OpenSymbol" w:hAnsi="OpenSymbol" w:cs="OpenSymbol" w:hint="default"/>
+        <w:rFonts w:cs="OpenSymbol"/>
       </w:rPr>
     </w:lvl>
     <w:lvl w:ilvl="6">
@@ -1076,6 +1103,7 @@
       </w:pPr>
       <w:rPr>
         <w:rFonts w:ascii="Symbol" w:hAnsi="Symbol" w:cs="Symbol" w:hint="default"/>
+        <w:rFonts w:cs="Symbol"/>
       </w:rPr>
     </w:lvl>
     <w:lvl w:ilvl="7">
@@ -1091,6 +1119,7 @@
       </w:pPr>
       <w:rPr>
         <w:rFonts w:ascii="OpenSymbol" w:hAnsi="OpenSymbol" w:cs="OpenSymbol" w:hint="default"/>
+        <w:rFonts w:cs="OpenSymbol"/>
       </w:rPr>
     </w:lvl>
     <w:lvl w:ilvl="8">
@@ -1106,6 +1135,7 @@
       </w:pPr>
       <w:rPr>
         <w:rFonts w:ascii="OpenSymbol" w:hAnsi="OpenSymbol" w:cs="OpenSymbol" w:hint="default"/>
+        <w:rFonts w:cs="OpenSymbol"/>
       </w:rPr>
     </w:lvl>
   </w:abstractNum>
@@ -1351,12 +1381,11 @@
 </file>
 
 <file path=word/styles.xml><?xml version="1.0" encoding="utf-8"?>
-<w:styles xmlns:w="http://schemas.openxmlformats.org/wordprocessingml/2006/main">
+<w:styles xmlns:w="http://schemas.openxmlformats.org/wordprocessingml/2006/main" xmlns:w14="http://schemas.microsoft.com/office/word/2010/wordml" xmlns:mc="http://schemas.openxmlformats.org/markup-compatibility/2006" mc:Ignorable="w14">
   <w:docDefaults>
     <w:rPrDefault>
       <w:rPr>
         <w:rFonts w:ascii="Liberation Serif" w:hAnsi="Liberation Serif" w:eastAsia="Droid Sans Fallback" w:cs="FreeSans"/>
-        <w:sz w:val="24"/>
         <w:szCs w:val="24"/>
         <w:lang w:val="en-US" w:eastAsia="zh-CN" w:bidi="hi-IN"/>
       </w:rPr>
@@ -1365,147 +1394,148 @@
       <w:pPr/>
     </w:pPrDefault>
   </w:docDefaults>
-  <w:latentStyles w:count="267" w:defQFormat="0" w:defUnhideWhenUsed="1" w:defSemiHidden="1" w:defUIPriority="99" w:defLockedState="0">
-    <w:lsdException w:qFormat="1" w:semiHidden="0" w:uiPriority="0" w:unhideWhenUsed="0" w:name="Normal"/>
-    <w:lsdException w:qFormat="1" w:semiHidden="0" w:uiPriority="9" w:unhideWhenUsed="0" w:name="heading 1"/>
-    <w:lsdException w:qFormat="1" w:uiPriority="9" w:name="heading 2"/>
-    <w:lsdException w:qFormat="1" w:uiPriority="9" w:name="heading 3"/>
-    <w:lsdException w:qFormat="1" w:uiPriority="9" w:name="heading 4"/>
-    <w:lsdException w:qFormat="1" w:uiPriority="9" w:name="heading 5"/>
-    <w:lsdException w:qFormat="1" w:uiPriority="9" w:name="heading 6"/>
-    <w:lsdException w:qFormat="1" w:uiPriority="9" w:name="heading 7"/>
-    <w:lsdException w:qFormat="1" w:uiPriority="9" w:name="heading 8"/>
-    <w:lsdException w:qFormat="1" w:uiPriority="9" w:name="heading 9"/>
-    <w:lsdException w:uiPriority="39" w:name="toc 1"/>
-    <w:lsdException w:uiPriority="39" w:name="toc 2"/>
-    <w:lsdException w:uiPriority="39" w:name="toc 3"/>
-    <w:lsdException w:uiPriority="39" w:name="toc 4"/>
-    <w:lsdException w:uiPriority="39" w:name="toc 5"/>
-    <w:lsdException w:uiPriority="39" w:name="toc 6"/>
-    <w:lsdException w:uiPriority="39" w:name="toc 7"/>
-    <w:lsdException w:uiPriority="39" w:name="toc 8"/>
-    <w:lsdException w:uiPriority="39" w:name="toc 9"/>
-    <w:lsdException w:qFormat="1" w:uiPriority="35" w:name="caption"/>
-    <w:lsdException w:qFormat="1" w:semiHidden="0" w:uiPriority="10" w:unhideWhenUsed="0" w:name="Title"/>
-    <w:lsdException w:uiPriority="1" w:name="Default Paragraph Font"/>
-    <w:lsdException w:qFormat="1" w:semiHidden="0" w:uiPriority="11" w:unhideWhenUsed="0" w:name="Subtitle"/>
-    <w:lsdException w:qFormat="1" w:semiHidden="0" w:uiPriority="22" w:unhideWhenUsed="0" w:name="Strong"/>
-    <w:lsdException w:qFormat="1" w:semiHidden="0" w:uiPriority="20" w:unhideWhenUsed="0" w:name="Emphasis"/>
-    <w:lsdException w:semiHidden="0" w:uiPriority="59" w:unhideWhenUsed="0" w:name="Table Grid"/>
-    <w:lsdException w:unhideWhenUsed="0" w:name="Placeholder Text"/>
-    <w:lsdException w:qFormat="1" w:semiHidden="0" w:uiPriority="1" w:unhideWhenUsed="0" w:name="No Spacing"/>
-    <w:lsdException w:semiHidden="0" w:uiPriority="60" w:unhideWhenUsed="0" w:name="Light Shading"/>
-    <w:lsdException w:semiHidden="0" w:uiPriority="61" w:unhideWhenUsed="0" w:name="Light List"/>
-    <w:lsdException w:semiHidden="0" w:uiPriority="62" w:unhideWhenUsed="0" w:name="Light Grid"/>
-    <w:lsdException w:semiHidden="0" w:uiPriority="63" w:unhideWhenUsed="0" w:name="Medium Shading 1"/>
-    <w:lsdException w:semiHidden="0" w:uiPriority="64" w:unhideWhenUsed="0" w:name="Medium Shading 2"/>
-    <w:lsdException w:semiHidden="0" w:uiPriority="65" w:unhideWhenUsed="0" w:name="Medium List 1"/>
-    <w:lsdException w:semiHidden="0" w:uiPriority="66" w:unhideWhenUsed="0" w:name="Medium List 2"/>
-    <w:lsdException w:semiHidden="0" w:uiPriority="67" w:unhideWhenUsed="0" w:name="Medium Grid 1"/>
-    <w:lsdException w:semiHidden="0" w:uiPriority="68" w:unhideWhenUsed="0" w:name="Medium Grid 2"/>
-    <w:lsdException w:semiHidden="0" w:uiPriority="69" w:unhideWhenUsed="0" w:name="Medium Grid 3"/>
-    <w:lsdException w:semiHidden="0" w:uiPriority="70" w:unhideWhenUsed="0" w:name="Dark List"/>
-    <w:lsdException w:semiHidden="0" w:uiPriority="71" w:unhideWhenUsed="0" w:name="Colorful Shading"/>
-    <w:lsdException w:semiHidden="0" w:uiPriority="72" w:unhideWhenUsed="0" w:name="Colorful List"/>
-    <w:lsdException w:semiHidden="0" w:uiPriority="73" w:unhideWhenUsed="0" w:name="Colorful Grid"/>
-    <w:lsdException w:semiHidden="0" w:uiPriority="60" w:unhideWhenUsed="0" w:name="Light Shading Accent 1"/>
-    <w:lsdException w:semiHidden="0" w:uiPriority="61" w:unhideWhenUsed="0" w:name="Light List Accent 1"/>
-    <w:lsdException w:semiHidden="0" w:uiPriority="62" w:unhideWhenUsed="0" w:name="Light Grid Accent 1"/>
-    <w:lsdException w:semiHidden="0" w:uiPriority="63" w:unhideWhenUsed="0" w:name="Medium Shading 1 Accent 1"/>
-    <w:lsdException w:semiHidden="0" w:uiPriority="64" w:unhideWhenUsed="0" w:name="Medium Shading 2 Accent 1"/>
-    <w:lsdException w:semiHidden="0" w:uiPriority="65" w:unhideWhenUsed="0" w:name="Medium List 1 Accent 1"/>
-    <w:lsdException w:unhideWhenUsed="0" w:name="Revision"/>
-    <w:lsdException w:qFormat="1" w:semiHidden="0" w:uiPriority="34" w:unhideWhenUsed="0" w:name="List Paragraph"/>
-    <w:lsdException w:qFormat="1" w:semiHidden="0" w:uiPriority="29" w:unhideWhenUsed="0" w:name="Quote"/>
-    <w:lsdException w:qFormat="1" w:semiHidden="0" w:uiPriority="30" w:unhideWhenUsed="0" w:name="Intense Quote"/>
-    <w:lsdException w:semiHidden="0" w:uiPriority="66" w:unhideWhenUsed="0" w:name="Medium List 2 Accent 1"/>
-    <w:lsdException w:semiHidden="0" w:uiPriority="67" w:unhideWhenUsed="0" w:name="Medium Grid 1 Accent 1"/>
-    <w:lsdException w:semiHidden="0" w:uiPriority="68" w:unhideWhenUsed="0" w:name="Medium Grid 2 Accent 1"/>
-    <w:lsdException w:semiHidden="0" w:uiPriority="69" w:unhideWhenUsed="0" w:name="Medium Grid 3 Accent 1"/>
-    <w:lsdException w:semiHidden="0" w:uiPriority="70" w:unhideWhenUsed="0" w:name="Dark List Accent 1"/>
-    <w:lsdException w:semiHidden="0" w:uiPriority="71" w:unhideWhenUsed="0" w:name="Colorful Shading Accent 1"/>
-    <w:lsdException w:semiHidden="0" w:uiPriority="72" w:unhideWhenUsed="0" w:name="Colorful List Accent 1"/>
-    <w:lsdException w:semiHidden="0" w:uiPriority="73" w:unhideWhenUsed="0" w:name="Colorful Grid Accent 1"/>
-    <w:lsdException w:semiHidden="0" w:uiPriority="60" w:unhideWhenUsed="0" w:name="Light Shading Accent 2"/>
-    <w:lsdException w:semiHidden="0" w:uiPriority="61" w:unhideWhenUsed="0" w:name="Light List Accent 2"/>
-    <w:lsdException w:semiHidden="0" w:uiPriority="62" w:unhideWhenUsed="0" w:name="Light Grid Accent 2"/>
-    <w:lsdException w:semiHidden="0" w:uiPriority="63" w:unhideWhenUsed="0" w:name="Medium Shading 1 Accent 2"/>
-    <w:lsdException w:semiHidden="0" w:uiPriority="64" w:unhideWhenUsed="0" w:name="Medium Shading 2 Accent 2"/>
-    <w:lsdException w:semiHidden="0" w:uiPriority="65" w:unhideWhenUsed="0" w:name="Medium List 1 Accent 2"/>
-    <w:lsdException w:semiHidden="0" w:uiPriority="66" w:unhideWhenUsed="0" w:name="Medium List 2 Accent 2"/>
-    <w:lsdException w:semiHidden="0" w:uiPriority="67" w:unhideWhenUsed="0" w:name="Medium Grid 1 Accent 2"/>
-    <w:lsdException w:semiHidden="0" w:uiPriority="68" w:unhideWhenUsed="0" w:name="Medium Grid 2 Accent 2"/>
-    <w:lsdException w:semiHidden="0" w:uiPriority="69" w:unhideWhenUsed="0" w:name="Medium Grid 3 Accent 2"/>
-    <w:lsdException w:semiHidden="0" w:uiPriority="70" w:unhideWhenUsed="0" w:name="Dark List Accent 2"/>
-    <w:lsdException w:semiHidden="0" w:uiPriority="71" w:unhideWhenUsed="0" w:name="Colorful Shading Accent 2"/>
-    <w:lsdException w:semiHidden="0" w:uiPriority="72" w:unhideWhenUsed="0" w:name="Colorful List Accent 2"/>
-    <w:lsdException w:semiHidden="0" w:uiPriority="73" w:unhideWhenUsed="0" w:name="Colorful Grid Accent 2"/>
-    <w:lsdException w:semiHidden="0" w:uiPriority="60" w:unhideWhenUsed="0" w:name="Light Shading Accent 3"/>
-    <w:lsdException w:semiHidden="0" w:uiPriority="61" w:unhideWhenUsed="0" w:name="Light List Accent 3"/>
-    <w:lsdException w:semiHidden="0" w:uiPriority="62" w:unhideWhenUsed="0" w:name="Light Grid Accent 3"/>
-    <w:lsdException w:semiHidden="0" w:uiPriority="63" w:unhideWhenUsed="0" w:name="Medium Shading 1 Accent 3"/>
-    <w:lsdException w:semiHidden="0" w:uiPriority="64" w:unhideWhenUsed="0" w:name="Medium Shading 2 Accent 3"/>
-    <w:lsdException w:semiHidden="0" w:uiPriority="65" w:unhideWhenUsed="0" w:name="Medium List 1 Accent 3"/>
-    <w:lsdException w:semiHidden="0" w:uiPriority="66" w:unhideWhenUsed="0" w:name="Medium List 2 Accent 3"/>
-    <w:lsdException w:semiHidden="0" w:uiPriority="67" w:unhideWhenUsed="0" w:name="Medium Grid 1 Accent 3"/>
-    <w:lsdException w:semiHidden="0" w:uiPriority="68" w:unhideWhenUsed="0" w:name="Medium Grid 2 Accent 3"/>
-    <w:lsdException w:semiHidden="0" w:uiPriority="69" w:unhideWhenUsed="0" w:name="Medium Grid 3 Accent 3"/>
-    <w:lsdException w:semiHidden="0" w:uiPriority="70" w:unhideWhenUsed="0" w:name="Dark List Accent 3"/>
-    <w:lsdException w:semiHidden="0" w:uiPriority="71" w:unhideWhenUsed="0" w:name="Colorful Shading Accent 3"/>
-    <w:lsdException w:semiHidden="0" w:uiPriority="72" w:unhideWhenUsed="0" w:name="Colorful List Accent 3"/>
-    <w:lsdException w:semiHidden="0" w:uiPriority="73" w:unhideWhenUsed="0" w:name="Colorful Grid Accent 3"/>
-    <w:lsdException w:semiHidden="0" w:uiPriority="60" w:unhideWhenUsed="0" w:name="Light Shading Accent 4"/>
-    <w:lsdException w:semiHidden="0" w:uiPriority="61" w:unhideWhenUsed="0" w:name="Light List Accent 4"/>
-    <w:lsdException w:semiHidden="0" w:uiPriority="62" w:unhideWhenUsed="0" w:name="Light Grid Accent 4"/>
-    <w:lsdException w:semiHidden="0" w:uiPriority="63" w:unhideWhenUsed="0" w:name="Medium Shading 1 Accent 4"/>
-    <w:lsdException w:semiHidden="0" w:uiPriority="64" w:unhideWhenUsed="0" w:name="Medium Shading 2 Accent 4"/>
-    <w:lsdException w:semiHidden="0" w:uiPriority="65" w:unhideWhenUsed="0" w:name="Medium List 1 Accent 4"/>
-    <w:lsdException w:semiHidden="0" w:uiPriority="66" w:unhideWhenUsed="0" w:name="Medium List 2 Accent 4"/>
-    <w:lsdException w:semiHidden="0" w:uiPriority="67" w:unhideWhenUsed="0" w:name="Medium Grid 1 Accent 4"/>
-    <w:lsdException w:semiHidden="0" w:uiPriority="68" w:unhideWhenUsed="0" w:name="Medium Grid 2 Accent 4"/>
-    <w:lsdException w:semiHidden="0" w:uiPriority="69" w:unhideWhenUsed="0" w:name="Medium Grid 3 Accent 4"/>
-    <w:lsdException w:semiHidden="0" w:uiPriority="70" w:unhideWhenUsed="0" w:name="Dark List Accent 4"/>
-    <w:lsdException w:semiHidden="0" w:uiPriority="71" w:unhideWhenUsed="0" w:name="Colorful Shading Accent 4"/>
-    <w:lsdException w:semiHidden="0" w:uiPriority="72" w:unhideWhenUsed="0" w:name="Colorful List Accent 4"/>
-    <w:lsdException w:semiHidden="0" w:uiPriority="73" w:unhideWhenUsed="0" w:name="Colorful Grid Accent 4"/>
-    <w:lsdException w:semiHidden="0" w:uiPriority="60" w:unhideWhenUsed="0" w:name="Light Shading Accent 5"/>
-    <w:lsdException w:semiHidden="0" w:uiPriority="61" w:unhideWhenUsed="0" w:name="Light List Accent 5"/>
-    <w:lsdException w:semiHidden="0" w:uiPriority="62" w:unhideWhenUsed="0" w:name="Light Grid Accent 5"/>
-    <w:lsdException w:semiHidden="0" w:uiPriority="63" w:unhideWhenUsed="0" w:name="Medium Shading 1 Accent 5"/>
-    <w:lsdException w:semiHidden="0" w:uiPriority="64" w:unhideWhenUsed="0" w:name="Medium Shading 2 Accent 5"/>
-    <w:lsdException w:semiHidden="0" w:uiPriority="65" w:unhideWhenUsed="0" w:name="Medium List 1 Accent 5"/>
-    <w:lsdException w:semiHidden="0" w:uiPriority="66" w:unhideWhenUsed="0" w:name="Medium List 2 Accent 5"/>
-    <w:lsdException w:semiHidden="0" w:uiPriority="67" w:unhideWhenUsed="0" w:name="Medium Grid 1 Accent 5"/>
-    <w:lsdException w:semiHidden="0" w:uiPriority="68" w:unhideWhenUsed="0" w:name="Medium Grid 2 Accent 5"/>
-    <w:lsdException w:semiHidden="0" w:uiPriority="69" w:unhideWhenUsed="0" w:name="Medium Grid 3 Accent 5"/>
-    <w:lsdException w:semiHidden="0" w:uiPriority="70" w:unhideWhenUsed="0" w:name="Dark List Accent 5"/>
-    <w:lsdException w:semiHidden="0" w:uiPriority="71" w:unhideWhenUsed="0" w:name="Colorful Shading Accent 5"/>
-    <w:lsdException w:semiHidden="0" w:uiPriority="72" w:unhideWhenUsed="0" w:name="Colorful List Accent 5"/>
-    <w:lsdException w:semiHidden="0" w:uiPriority="73" w:unhideWhenUsed="0" w:name="Colorful Grid Accent 5"/>
-    <w:lsdException w:semiHidden="0" w:uiPriority="60" w:unhideWhenUsed="0" w:name="Light Shading Accent 6"/>
-    <w:lsdException w:semiHidden="0" w:uiPriority="61" w:unhideWhenUsed="0" w:name="Light List Accent 6"/>
-    <w:lsdException w:semiHidden="0" w:uiPriority="62" w:unhideWhenUsed="0" w:name="Light Grid Accent 6"/>
-    <w:lsdException w:semiHidden="0" w:uiPriority="63" w:unhideWhenUsed="0" w:name="Medium Shading 1 Accent 6"/>
-    <w:lsdException w:semiHidden="0" w:uiPriority="64" w:unhideWhenUsed="0" w:name="Medium Shading 2 Accent 6"/>
-    <w:lsdException w:semiHidden="0" w:uiPriority="65" w:unhideWhenUsed="0" w:name="Medium List 1 Accent 6"/>
-    <w:lsdException w:semiHidden="0" w:uiPriority="66" w:unhideWhenUsed="0" w:name="Medium List 2 Accent 6"/>
-    <w:lsdException w:semiHidden="0" w:uiPriority="67" w:unhideWhenUsed="0" w:name="Medium Grid 1 Accent 6"/>
-    <w:lsdException w:semiHidden="0" w:uiPriority="68" w:unhideWhenUsed="0" w:name="Medium Grid 2 Accent 6"/>
-    <w:lsdException w:semiHidden="0" w:uiPriority="69" w:unhideWhenUsed="0" w:name="Medium Grid 3 Accent 6"/>
-    <w:lsdException w:semiHidden="0" w:uiPriority="70" w:unhideWhenUsed="0" w:name="Dark List Accent 6"/>
-    <w:lsdException w:semiHidden="0" w:uiPriority="71" w:unhideWhenUsed="0" w:name="Colorful Shading Accent 6"/>
-    <w:lsdException w:semiHidden="0" w:uiPriority="72" w:unhideWhenUsed="0" w:name="Colorful List Accent 6"/>
-    <w:lsdException w:semiHidden="0" w:uiPriority="73" w:unhideWhenUsed="0" w:name="Colorful Grid Accent 6"/>
-    <w:lsdException w:qFormat="1" w:semiHidden="0" w:uiPriority="19" w:unhideWhenUsed="0" w:name="Subtle Emphasis"/>
-    <w:lsdException w:qFormat="1" w:semiHidden="0" w:uiPriority="21" w:unhideWhenUsed="0" w:name="Intense Emphasis"/>
-    <w:lsdException w:qFormat="1" w:semiHidden="0" w:uiPriority="31" w:unhideWhenUsed="0" w:name="Subtle Reference"/>
-    <w:lsdException w:qFormat="1" w:semiHidden="0" w:uiPriority="32" w:unhideWhenUsed="0" w:name="Intense Reference"/>
-    <w:lsdException w:qFormat="1" w:semiHidden="0" w:uiPriority="33" w:unhideWhenUsed="0" w:name="Book Title"/>
-    <w:lsdException w:uiPriority="37" w:name="Bibliography"/>
-    <w:lsdException w:qFormat="1" w:uiPriority="39" w:name="TOC Heading"/>
+  <w:latentStyles w:defLockedState="0" w:defUIPriority="99" w:defSemiHidden="1" w:defUnhideWhenUsed="1" w:defQFormat="0" w:count="267">
+    <w:lsdException w:name="Normal" w:uiPriority="0" w:semiHidden="0" w:unhideWhenUsed="0" w:qFormat="1"/>
+    <w:lsdException w:name="heading 1" w:uiPriority="9" w:semiHidden="0" w:unhideWhenUsed="0" w:qFormat="1"/>
+    <w:lsdException w:name="heading 2" w:uiPriority="9" w:qFormat="1"/>
+    <w:lsdException w:name="heading 3" w:uiPriority="9" w:qFormat="1"/>
+    <w:lsdException w:name="heading 4" w:uiPriority="9" w:qFormat="1"/>
+    <w:lsdException w:name="heading 5" w:uiPriority="9" w:qFormat="1"/>
+    <w:lsdException w:name="heading 6" w:uiPriority="9" w:qFormat="1"/>
+    <w:lsdException w:name="heading 7" w:uiPriority="9" w:qFormat="1"/>
+    <w:lsdException w:name="heading 8" w:uiPriority="9" w:qFormat="1"/>
+    <w:lsdException w:name="heading 9" w:uiPriority="9" w:qFormat="1"/>
+    <w:lsdException w:name="toc 1" w:uiPriority="39"/>
+    <w:lsdException w:name="toc 2" w:uiPriority="39"/>
+    <w:lsdException w:name="toc 3" w:uiPriority="39"/>
+    <w:lsdException w:name="toc 4" w:uiPriority="39"/>
+    <w:lsdException w:name="toc 5" w:uiPriority="39"/>
+    <w:lsdException w:name="toc 6" w:uiPriority="39"/>
+    <w:lsdException w:name="toc 7" w:uiPriority="39"/>
+    <w:lsdException w:name="toc 8" w:uiPriority="39"/>
+    <w:lsdException w:name="toc 9" w:uiPriority="39"/>
+    <w:lsdException w:name="caption" w:uiPriority="35" w:qFormat="1"/>
+    <w:lsdException w:name="Title" w:uiPriority="10" w:semiHidden="0" w:unhideWhenUsed="0" w:qFormat="1"/>
+    <w:lsdException w:name="Default Paragraph Font" w:uiPriority="1"/>
+    <w:lsdException w:name="Subtitle" w:uiPriority="11" w:semiHidden="0" w:unhideWhenUsed="0" w:qFormat="1"/>
+    <w:lsdException w:name="Strong" w:uiPriority="22" w:semiHidden="0" w:unhideWhenUsed="0" w:qFormat="1"/>
+    <w:lsdException w:name="Emphasis" w:uiPriority="20" w:semiHidden="0" w:unhideWhenUsed="0" w:qFormat="1"/>
+    <w:lsdException w:name="Table Grid" w:uiPriority="59" w:semiHidden="0" w:unhideWhenUsed="0"/>
+    <w:lsdException w:name="Placeholder Text" w:unhideWhenUsed="0"/>
+    <w:lsdException w:name="No Spacing" w:uiPriority="1" w:semiHidden="0" w:unhideWhenUsed="0" w:qFormat="1"/>
+    <w:lsdException w:name="Light Shading" w:uiPriority="60" w:semiHidden="0" w:unhideWhenUsed="0"/>
+    <w:lsdException w:name="Light List" w:uiPriority="61" w:semiHidden="0" w:unhideWhenUsed="0"/>
+    <w:lsdException w:name="Light Grid" w:uiPriority="62" w:semiHidden="0" w:unhideWhenUsed="0"/>
+    <w:lsdException w:name="Medium Shading 1" w:uiPriority="63" w:semiHidden="0" w:unhideWhenUsed="0"/>
+    <w:lsdException w:name="Medium Shading 2" w:uiPriority="64" w:semiHidden="0" w:unhideWhenUsed="0"/>
+    <w:lsdException w:name="Medium List 1" w:uiPriority="65" w:semiHidden="0" w:unhideWhenUsed="0"/>
+    <w:lsdException w:name="Medium List 2" w:uiPriority="66" w:semiHidden="0" w:unhideWhenUsed="0"/>
+    <w:lsdException w:name="Medium Grid 1" w:uiPriority="67" w:semiHidden="0" w:unhideWhenUsed="0"/>
+    <w:lsdException w:name="Medium Grid 2" w:uiPriority="68" w:semiHidden="0" w:unhideWhenUsed="0"/>
+    <w:lsdException w:name="Medium Grid 3" w:uiPriority="69" w:semiHidden="0" w:unhideWhenUsed="0"/>
+    <w:lsdException w:name="Dark List" w:uiPriority="70" w:semiHidden="0" w:unhideWhenUsed="0"/>
+    <w:lsdException w:name="Colorful Shading" w:uiPriority="71" w:semiHidden="0" w:unhideWhenUsed="0"/>
+    <w:lsdException w:name="Colorful List" w:uiPriority="72" w:semiHidden="0" w:unhideWhenUsed="0"/>
+    <w:lsdException w:name="Colorful Grid" w:uiPriority="73" w:semiHidden="0" w:unhideWhenUsed="0"/>
+    <w:lsdException w:name="Light Shading Accent 1" w:uiPriority="60" w:semiHidden="0" w:unhideWhenUsed="0"/>
+    <w:lsdException w:name="Light List Accent 1" w:uiPriority="61" w:semiHidden="0" w:unhideWhenUsed="0"/>
+    <w:lsdException w:name="Light Grid Accent 1" w:uiPriority="62" w:semiHidden="0" w:unhideWhenUsed="0"/>
+    <w:lsdException w:name="Medium Shading 1 Accent 1" w:uiPriority="63" w:semiHidden="0" w:unhideWhenUsed="0"/>
+    <w:lsdException w:name="Medium Shading 2 Accent 1" w:uiPriority="64" w:semiHidden="0" w:unhideWhenUsed="0"/>
+    <w:lsdException w:name="Medium List 1 Accent 1" w:uiPriority="65" w:semiHidden="0" w:unhideWhenUsed="0"/>
+    <w:lsdException w:name="Revision" w:unhideWhenUsed="0"/>
+    <w:lsdException w:name="List Paragraph" w:uiPriority="34" w:semiHidden="0" w:unhideWhenUsed="0" w:qFormat="1"/>
+    <w:lsdException w:name="Quote" w:uiPriority="29" w:semiHidden="0" w:unhideWhenUsed="0" w:qFormat="1"/>
+    <w:lsdException w:name="Intense Quote" w:uiPriority="30" w:semiHidden="0" w:unhideWhenUsed="0" w:qFormat="1"/>
+    <w:lsdException w:name="Medium List 2 Accent 1" w:uiPriority="66" w:semiHidden="0" w:unhideWhenUsed="0"/>
+    <w:lsdException w:name="Medium Grid 1 Accent 1" w:uiPriority="67" w:semiHidden="0" w:unhideWhenUsed="0"/>
+    <w:lsdException w:name="Medium Grid 2 Accent 1" w:uiPriority="68" w:semiHidden="0" w:unhideWhenUsed="0"/>
+    <w:lsdException w:name="Medium Grid 3 Accent 1" w:uiPriority="69" w:semiHidden="0" w:unhideWhenUsed="0"/>
+    <w:lsdException w:name="Dark List Accent 1" w:uiPriority="70" w:semiHidden="0" w:unhideWhenUsed="0"/>
+    <w:lsdException w:name="Colorful Shading Accent 1" w:uiPriority="71" w:semiHidden="0" w:unhideWhenUsed="0"/>
+    <w:lsdException w:name="Colorful List Accent 1" w:uiPriority="72" w:semiHidden="0" w:unhideWhenUsed="0"/>
+    <w:lsdException w:name="Colorful Grid Accent 1" w:uiPriority="73" w:semiHidden="0" w:unhideWhenUsed="0"/>
+    <w:lsdException w:name="Light Shading Accent 2" w:uiPriority="60" w:semiHidden="0" w:unhideWhenUsed="0"/>
+    <w:lsdException w:name="Light List Accent 2" w:uiPriority="61" w:semiHidden="0" w:unhideWhenUsed="0"/>
+    <w:lsdException w:name="Light Grid Accent 2" w:uiPriority="62" w:semiHidden="0" w:unhideWhenUsed="0"/>
+    <w:lsdException w:name="Medium Shading 1 Accent 2" w:uiPriority="63" w:semiHidden="0" w:unhideWhenUsed="0"/>
+    <w:lsdException w:name="Medium Shading 2 Accent 2" w:uiPriority="64" w:semiHidden="0" w:unhideWhenUsed="0"/>
+    <w:lsdException w:name="Medium List 1 Accent 2" w:uiPriority="65" w:semiHidden="0" w:unhideWhenUsed="0"/>
+    <w:lsdException w:name="Medium List 2 Accent 2" w:uiPriority="66" w:semiHidden="0" w:unhideWhenUsed="0"/>
+    <w:lsdException w:name="Medium Grid 1 Accent 2" w:uiPriority="67" w:semiHidden="0" w:unhideWhenUsed="0"/>
+    <w:lsdException w:name="Medium Grid 2 Accent 2" w:uiPriority="68" w:semiHidden="0" w:unhideWhenUsed="0"/>
+    <w:lsdException w:name="Medium Grid 3 Accent 2" w:uiPriority="69" w:semiHidden="0" w:unhideWhenUsed="0"/>
+    <w:lsdException w:name="Dark List Accent 2" w:uiPriority="70" w:semiHidden="0" w:unhideWhenUsed="0"/>
+    <w:lsdException w:name="Colorful Shading Accent 2" w:uiPriority="71" w:semiHidden="0" w:unhideWhenUsed="0"/>
+    <w:lsdException w:name="Colorful List Accent 2" w:uiPriority="72" w:semiHidden="0" w:unhideWhenUsed="0"/>
+    <w:lsdException w:name="Colorful Grid Accent 2" w:uiPriority="73" w:semiHidden="0" w:unhideWhenUsed="0"/>
+    <w:lsdException w:name="Light Shading Accent 3" w:uiPriority="60" w:semiHidden="0" w:unhideWhenUsed="0"/>
+    <w:lsdException w:name="Light List Accent 3" w:uiPriority="61" w:semiHidden="0" w:unhideWhenUsed="0"/>
+    <w:lsdException w:name="Light Grid Accent 3" w:uiPriority="62" w:semiHidden="0" w:unhideWhenUsed="0"/>
+    <w:lsdException w:name="Medium Shading 1 Accent 3" w:uiPriority="63" w:semiHidden="0" w:unhideWhenUsed="0"/>
+    <w:lsdException w:name="Medium Shading 2 Accent 3" w:uiPriority="64" w:semiHidden="0" w:unhideWhenUsed="0"/>
+    <w:lsdException w:name="Medium List 1 Accent 3" w:uiPriority="65" w:semiHidden="0" w:unhideWhenUsed="0"/>
+    <w:lsdException w:name="Medium List 2 Accent 3" w:uiPriority="66" w:semiHidden="0" w:unhideWhenUsed="0"/>
+    <w:lsdException w:name="Medium Grid 1 Accent 3" w:uiPriority="67" w:semiHidden="0" w:unhideWhenUsed="0"/>
+    <w:lsdException w:name="Medium Grid 2 Accent 3" w:uiPriority="68" w:semiHidden="0" w:unhideWhenUsed="0"/>
+    <w:lsdException w:name="Medium Grid 3 Accent 3" w:uiPriority="69" w:semiHidden="0" w:unhideWhenUsed="0"/>
+    <w:lsdException w:name="Dark List Accent 3" w:uiPriority="70" w:semiHidden="0" w:unhideWhenUsed="0"/>
+    <w:lsdException w:name="Colorful Shading Accent 3" w:uiPriority="71" w:semiHidden="0" w:unhideWhenUsed="0"/>
+    <w:lsdException w:name="Colorful List Accent 3" w:uiPriority="72" w:semiHidden="0" w:unhideWhenUsed="0"/>
+    <w:lsdException w:name="Colorful Grid Accent 3" w:uiPriority="73" w:semiHidden="0" w:unhideWhenUsed="0"/>
+    <w:lsdException w:name="Light Shading Accent 4" w:uiPriority="60" w:semiHidden="0" w:unhideWhenUsed="0"/>
+    <w:lsdException w:name="Light List Accent 4" w:uiPriority="61" w:semiHidden="0" w:unhideWhenUsed="0"/>
+    <w:lsdException w:name="Light Grid Accent 4" w:uiPriority="62" w:semiHidden="0" w:unhideWhenUsed="0"/>
+    <w:lsdException w:name="Medium Shading 1 Accent 4" w:uiPriority="63" w:semiHidden="0" w:unhideWhenUsed="0"/>
+    <w:lsdException w:name="Medium Shading 2 Accent 4" w:uiPriority="64" w:semiHidden="0" w:unhideWhenUsed="0"/>
+    <w:lsdException w:name="Medium List 1 Accent 4" w:uiPriority="65" w:semiHidden="0" w:unhideWhenUsed="0"/>
+    <w:lsdException w:name="Medium List 2 Accent 4" w:uiPriority="66" w:semiHidden="0" w:unhideWhenUsed="0"/>
+    <w:lsdException w:name="Medium Grid 1 Accent 4" w:uiPriority="67" w:semiHidden="0" w:unhideWhenUsed="0"/>
+    <w:lsdException w:name="Medium Grid 2 Accent 4" w:uiPriority="68" w:semiHidden="0" w:unhideWhenUsed="0"/>
+    <w:lsdException w:name="Medium Grid 3 Accent 4" w:uiPriority="69" w:semiHidden="0" w:unhideWhenUsed="0"/>
+    <w:lsdException w:name="Dark List Accent 4" w:uiPriority="70" w:semiHidden="0" w:unhideWhenUsed="0"/>
+    <w:lsdException w:name="Colorful Shading Accent 4" w:uiPriority="71" w:semiHidden="0" w:unhideWhenUsed="0"/>
+    <w:lsdException w:name="Colorful List Accent 4" w:uiPriority="72" w:semiHidden="0" w:unhideWhenUsed="0"/>
+    <w:lsdException w:name="Colorful Grid Accent 4" w:uiPriority="73" w:semiHidden="0" w:unhideWhenUsed="0"/>
+    <w:lsdException w:name="Light Shading Accent 5" w:uiPriority="60" w:semiHidden="0" w:unhideWhenUsed="0"/>
+    <w:lsdException w:name="Light List Accent 5" w:uiPriority="61" w:semiHidden="0" w:unhideWhenUsed="0"/>
+    <w:lsdException w:name="Light Grid Accent 5" w:uiPriority="62" w:semiHidden="0" w:unhideWhenUsed="0"/>
+    <w:lsdException w:name="Medium Shading 1 Accent 5" w:uiPriority="63" w:semiHidden="0" w:unhideWhenUsed="0"/>
+    <w:lsdException w:name="Medium Shading 2 Accent 5" w:uiPriority="64" w:semiHidden="0" w:unhideWhenUsed="0"/>
+    <w:lsdException w:name="Medium List 1 Accent 5" w:uiPriority="65" w:semiHidden="0" w:unhideWhenUsed="0"/>
+    <w:lsdException w:name="Medium List 2 Accent 5" w:uiPriority="66" w:semiHidden="0" w:unhideWhenUsed="0"/>
+    <w:lsdException w:name="Medium Grid 1 Accent 5" w:uiPriority="67" w:semiHidden="0" w:unhideWhenUsed="0"/>
+    <w:lsdException w:name="Medium Grid 2 Accent 5" w:uiPriority="68" w:semiHidden="0" w:unhideWhenUsed="0"/>
+    <w:lsdException w:name="Medium Grid 3 Accent 5" w:uiPriority="69" w:semiHidden="0" w:unhideWhenUsed="0"/>
+    <w:lsdException w:name="Dark List Accent 5" w:uiPriority="70" w:semiHidden="0" w:unhideWhenUsed="0"/>
+    <w:lsdException w:name="Colorful Shading Accent 5" w:uiPriority="71" w:semiHidden="0" w:unhideWhenUsed="0"/>
+    <w:lsdException w:name="Colorful List Accent 5" w:uiPriority="72" w:semiHidden="0" w:unhideWhenUsed="0"/>
+    <w:lsdException w:name="Colorful Grid Accent 5" w:uiPriority="73" w:semiHidden="0" w:unhideWhenUsed="0"/>
+    <w:lsdException w:name="Light Shading Accent 6" w:uiPriority="60" w:semiHidden="0" w:unhideWhenUsed="0"/>
+    <w:lsdException w:name="Light List Accent 6" w:uiPriority="61" w:semiHidden="0" w:unhideWhenUsed="0"/>
+    <w:lsdException w:name="Light Grid Accent 6" w:uiPriority="62" w:semiHidden="0" w:unhideWhenUsed="0"/>
+    <w:lsdException w:name="Medium Shading 1 Accent 6" w:uiPriority="63" w:semiHidden="0" w:unhideWhenUsed="0"/>
+    <w:lsdException w:name="Medium Shading 2 Accent 6" w:uiPriority="64" w:semiHidden="0" w:unhideWhenUsed="0"/>
+    <w:lsdException w:name="Medium List 1 Accent 6" w:uiPriority="65" w:semiHidden="0" w:unhideWhenUsed="0"/>
+    <w:lsdException w:name="Medium List 2 Accent 6" w:uiPriority="66" w:semiHidden="0" w:unhideWhenUsed="0"/>
+    <w:lsdException w:name="Medium Grid 1 Accent 6" w:uiPriority="67" w:semiHidden="0" w:unhideWhenUsed="0"/>
+    <w:lsdException w:name="Medium Grid 2 Accent 6" w:uiPriority="68" w:semiHidden="0" w:unhideWhenUsed="0"/>
+    <w:lsdException w:name="Medium Grid 3 Accent 6" w:uiPriority="69" w:semiHidden="0" w:unhideWhenUsed="0"/>
+    <w:lsdException w:name="Dark List Accent 6" w:uiPriority="70" w:semiHidden="0" w:unhideWhenUsed="0"/>
+    <w:lsdException w:name="Colorful Shading Accent 6" w:uiPriority="71" w:semiHidden="0" w:unhideWhenUsed="0"/>
+    <w:lsdException w:name="Colorful List Accent 6" w:uiPriority="72" w:semiHidden="0" w:unhideWhenUsed="0"/>
+    <w:lsdException w:name="Colorful Grid Accent 6" w:uiPriority="73" w:semiHidden="0" w:unhideWhenUsed="0"/>
+    <w:lsdException w:name="Subtle Emphasis" w:uiPriority="19" w:semiHidden="0" w:unhideWhenUsed="0" w:qFormat="1"/>
+    <w:lsdException w:name="Intense Emphasis" w:uiPriority="21" w:semiHidden="0" w:unhideWhenUsed="0" w:qFormat="1"/>
+    <w:lsdException w:name="Subtle Reference" w:uiPriority="31" w:semiHidden="0" w:unhideWhenUsed="0" w:qFormat="1"/>
+    <w:lsdException w:name="Intense Reference" w:uiPriority="32" w:semiHidden="0" w:unhideWhenUsed="0" w:qFormat="1"/>
+    <w:lsdException w:name="Book Title" w:uiPriority="33" w:semiHidden="0" w:unhideWhenUsed="0" w:qFormat="1"/>
+    <w:lsdException w:name="Bibliography" w:uiPriority="37"/>
+    <w:lsdException w:name="TOC Heading" w:uiPriority="39" w:qFormat="1"/>
   </w:latentStyles>
   <w:style w:type="paragraph" w:styleId="Normal" w:default="1">
     <w:name w:val="Normal"/>
+    <w:qFormat/>
     <w:pPr>
       <w:widowControl w:val="false"/>
       <w:suppressAutoHyphens w:val="true"/>
@@ -1514,45 +1544,86 @@
     </w:pPr>
     <w:rPr>
       <w:rFonts w:ascii="Liberation Serif" w:hAnsi="Liberation Serif" w:eastAsia="Droid Sans Fallback" w:cs="FreeSans"/>
-      <w:color w:val="auto"/>
+      <w:color w:val="00000A"/>
       <w:sz w:val="24"/>
       <w:szCs w:val="24"/>
       <w:lang w:val="en-US" w:eastAsia="zh-CN" w:bidi="hi-IN"/>
     </w:rPr>
+  </w:style>
+  <w:style w:type="paragraph" w:styleId="Heading1">
+    <w:name w:val="Heading 1"/>
+    <w:basedOn w:val="Heading"/>
+    <w:qFormat/>
+    <w:pPr/>
+    <w:rPr/>
+  </w:style>
+  <w:style w:type="paragraph" w:styleId="Heading2">
+    <w:name w:val="Heading 2"/>
+    <w:basedOn w:val="Heading"/>
+    <w:qFormat/>
+    <w:pPr/>
+    <w:rPr/>
+  </w:style>
+  <w:style w:type="paragraph" w:styleId="Heading3">
+    <w:name w:val="Heading 3"/>
+    <w:basedOn w:val="Heading"/>
+    <w:qFormat/>
+    <w:pPr/>
+    <w:rPr/>
   </w:style>
   <w:style w:type="character" w:styleId="DefaultParagraphFont" w:default="1">
     <w:name w:val="Default Paragraph Font"/>
     <w:uiPriority w:val="1"/>
     <w:semiHidden/>
     <w:unhideWhenUsed/>
+    <w:qFormat/>
     <w:rPr/>
   </w:style>
   <w:style w:type="character" w:styleId="NumberingSymbols" w:customStyle="1">
     <w:name w:val="Numbering Symbols"/>
+    <w:qFormat/>
     <w:rPr/>
   </w:style>
   <w:style w:type="character" w:styleId="Bullets" w:customStyle="1">
     <w:name w:val="Bullets"/>
+    <w:qFormat/>
     <w:rPr>
       <w:rFonts w:ascii="OpenSymbol" w:hAnsi="OpenSymbol" w:eastAsia="OpenSymbol" w:cs="OpenSymbol"/>
     </w:rPr>
   </w:style>
   <w:style w:type="character" w:styleId="ListLabel1">
     <w:name w:val="ListLabel 1"/>
+    <w:qFormat/>
     <w:rPr>
       <w:rFonts w:cs="Symbol"/>
     </w:rPr>
   </w:style>
   <w:style w:type="character" w:styleId="ListLabel2">
     <w:name w:val="ListLabel 2"/>
+    <w:qFormat/>
     <w:rPr>
       <w:rFonts w:cs="OpenSymbol"/>
+    </w:rPr>
+  </w:style>
+  <w:style w:type="character" w:styleId="ListLabel3">
+    <w:name w:val="ListLabel 3"/>
+    <w:qFormat/>
+    <w:rPr>
+      <w:rFonts w:ascii="Calibri" w:hAnsi="Calibri" w:cs="Symbol"/>
+    </w:rPr>
+  </w:style>
+  <w:style w:type="character" w:styleId="ListLabel4">
+    <w:name w:val="ListLabel 4"/>
+    <w:qFormat/>
+    <w:rPr>
+      <w:rFonts w:ascii="Calibri" w:hAnsi="Calibri" w:cs="OpenSymbol"/>
     </w:rPr>
   </w:style>
   <w:style w:type="paragraph" w:styleId="Heading" w:customStyle="1">
     <w:name w:val="Heading"/>
     <w:basedOn w:val="Normal"/>
     <w:next w:val="TextBody"/>
+    <w:qFormat/>
     <w:pPr>
       <w:keepNext/>
       <w:spacing w:before="240" w:after="120"/>
@@ -1582,6 +1653,7 @@
   <w:style w:type="paragraph" w:styleId="Caption">
     <w:name w:val="Caption"/>
     <w:basedOn w:val="Normal"/>
+    <w:qFormat/>
     <w:pPr>
       <w:suppressLineNumbers/>
       <w:spacing w:before="120" w:after="120"/>
@@ -1597,6 +1669,7 @@
   <w:style w:type="paragraph" w:styleId="Index" w:customStyle="1">
     <w:name w:val="Index"/>
     <w:basedOn w:val="Normal"/>
+    <w:qFormat/>
     <w:pPr>
       <w:suppressLineNumbers/>
     </w:pPr>
@@ -1607,6 +1680,7 @@
   <w:style w:type="paragraph" w:styleId="Caption1">
     <w:name w:val="caption"/>
     <w:basedOn w:val="Normal"/>
+    <w:qFormat/>
     <w:pPr>
       <w:suppressLineNumbers/>
       <w:spacing w:before="120" w:after="120"/>
@@ -1616,6 +1690,27 @@
       <w:iCs/>
     </w:rPr>
   </w:style>
+  <w:style w:type="paragraph" w:styleId="Quotations">
+    <w:name w:val="Quotations"/>
+    <w:basedOn w:val="Normal"/>
+    <w:qFormat/>
+    <w:pPr/>
+    <w:rPr/>
+  </w:style>
+  <w:style w:type="paragraph" w:styleId="Title">
+    <w:name w:val="Title"/>
+    <w:basedOn w:val="Heading"/>
+    <w:qFormat/>
+    <w:pPr/>
+    <w:rPr/>
+  </w:style>
+  <w:style w:type="paragraph" w:styleId="Subtitle">
+    <w:name w:val="Subtitle"/>
+    <w:basedOn w:val="Heading"/>
+    <w:qFormat/>
+    <w:pPr/>
+    <w:rPr/>
+  </w:style>
   <w:style w:type="numbering" w:styleId="NoList" w:default="1">
     <w:name w:val="No List"/>
     <w:uiPriority w:val="99"/>
@@ -1628,7 +1723,7 @@
     <w:semiHidden/>
     <w:unhideWhenUsed/>
     <w:tblPr>
-      <w:tblInd w:type="dxa" w:w="0"/>
+      <w:tblInd w:w="0" w:type="dxa"/>
       <w:tblCellMar>
         <w:top w:w="0" w:type="dxa"/>
         <w:left w:w="108" w:type="dxa"/>

</xml_diff>